<commit_message>
training of model removed and absolute weight considered
</commit_message>
<xml_diff>
--- a/Documentation.docx
+++ b/Documentation.docx
@@ -567,7 +567,55 @@
           <w:lang w:eastAsia="en-IN"/>
           <w14:ligatures w14:val="none"/>
         </w:rPr>
-        <w:t xml:space="preserve"> for Wi&lt;thresh</w:t>
+        <w:t xml:space="preserve"> for </w:t>
+      </w:r>
+      <w:r>
+        <w:rPr>
+          <w:rFonts w:ascii="Ubuntu Mono" w:eastAsia="Times New Roman" w:hAnsi="Ubuntu Mono" w:cs="Times New Roman"/>
+          <w:color w:val="0D0D0D" w:themeColor="text1" w:themeTint="F2"/>
+          <w:kern w:val="0"/>
+          <w:sz w:val="20"/>
+          <w:szCs w:val="20"/>
+          <w:lang w:eastAsia="en-IN"/>
+          <w14:ligatures w14:val="none"/>
+        </w:rPr>
+        <w:t>|</w:t>
+      </w:r>
+      <w:r>
+        <w:rPr>
+          <w:rFonts w:ascii="Ubuntu Mono" w:eastAsia="Times New Roman" w:hAnsi="Ubuntu Mono" w:cs="Times New Roman"/>
+          <w:color w:val="0D0D0D" w:themeColor="text1" w:themeTint="F2"/>
+          <w:kern w:val="0"/>
+          <w:sz w:val="20"/>
+          <w:szCs w:val="20"/>
+          <w:lang w:eastAsia="en-IN"/>
+          <w14:ligatures w14:val="none"/>
+        </w:rPr>
+        <w:t>Wi</w:t>
+      </w:r>
+      <w:r>
+        <w:rPr>
+          <w:rFonts w:ascii="Ubuntu Mono" w:eastAsia="Times New Roman" w:hAnsi="Ubuntu Mono" w:cs="Times New Roman"/>
+          <w:color w:val="0D0D0D" w:themeColor="text1" w:themeTint="F2"/>
+          <w:kern w:val="0"/>
+          <w:sz w:val="20"/>
+          <w:szCs w:val="20"/>
+          <w:lang w:eastAsia="en-IN"/>
+          <w14:ligatures w14:val="none"/>
+        </w:rPr>
+        <w:t>|</w:t>
+      </w:r>
+      <w:r>
+        <w:rPr>
+          <w:rFonts w:ascii="Ubuntu Mono" w:eastAsia="Times New Roman" w:hAnsi="Ubuntu Mono" w:cs="Times New Roman"/>
+          <w:color w:val="0D0D0D" w:themeColor="text1" w:themeTint="F2"/>
+          <w:kern w:val="0"/>
+          <w:sz w:val="20"/>
+          <w:szCs w:val="20"/>
+          <w:lang w:eastAsia="en-IN"/>
+          <w14:ligatures w14:val="none"/>
+        </w:rPr>
+        <w:t>&lt;thresh</w:t>
       </w:r>
       <w:r>
         <w:rPr>
@@ -1071,31 +1119,7 @@
           <w:lang w:eastAsia="en-IN"/>
           <w14:ligatures w14:val="none"/>
         </w:rPr>
-        <w:t>[ -0.1, -0.2, -0.3, -0.5, -0.7, -1,</w:t>
-      </w:r>
-      <w:r>
-        <w:rPr>
-          <w:rFonts w:ascii="Consolas" w:eastAsia="Times New Roman" w:hAnsi="Consolas" w:cs="Times New Roman"/>
-          <w:color w:val="0D0D0D" w:themeColor="text1" w:themeTint="F2"/>
-          <w:kern w:val="0"/>
-          <w:sz w:val="21"/>
-          <w:szCs w:val="21"/>
-          <w:lang w:eastAsia="en-IN"/>
-          <w14:ligatures w14:val="none"/>
-        </w:rPr>
-        <w:t xml:space="preserve"> </w:t>
-      </w:r>
-      <w:r>
-        <w:rPr>
-          <w:rFonts w:ascii="Consolas" w:eastAsia="Times New Roman" w:hAnsi="Consolas" w:cs="Times New Roman"/>
-          <w:color w:val="0D0D0D" w:themeColor="text1" w:themeTint="F2"/>
-          <w:kern w:val="0"/>
-          <w:sz w:val="21"/>
-          <w:szCs w:val="21"/>
-          <w:lang w:eastAsia="en-IN"/>
-          <w14:ligatures w14:val="none"/>
-        </w:rPr>
-        <w:t>0.0, 0.1, 0.2, 0.3, 0.5, 0.7,</w:t>
+        <w:t>[0.1, 0.2, 0.3, 0.5, 0.7,</w:t>
       </w:r>
       <w:r>
         <w:rPr>
@@ -1297,17 +1321,19 @@
           <w:sz w:val="21"/>
           <w:szCs w:val="21"/>
         </w:rPr>
-        <w:t>[['Threshold: -0.1, Accuracy: 0.8759999871253967'], ['Threshold: -0.2, Accuracy: 0.8837000131607056'], ['Threshold: -0.3, Accuracy: 0.8835999965667725'], ['Threshold: -0.5, Accuracy: 0.8841000199317932'], ['Threshold: -0.7, Accuracy: 0.8823999762535095'], ['Threshold: -1, Accuracy: 0.8791999816894531'], ['Threshold: 0.0, Accuracy: 0.8671000003814697'], ['Threshold: 0.1, Accuracy: 0.8744999766349792'], ['Threshold: 0.2, Accuracy: 0.8741999864578247'], ['Threshold: 0.3, Accuracy: 0.8695999979972839'], ['Threshold: 0.5, Accuracy: 0.8460999727249146'], ['Threshold: 0.7, Accuracy: 0.8565999865531921'], ['Threshold: 1, Accuracy: 0.8478000164031982']]</w:t>
-      </w:r>
-      <w:r>
+        <w:t>[['Threshold: 0.1, Accuracy: 0.8396999835968018'], ['Threshold: 0.2, Accuracy: 0.27649998664855957'], ['Threshold: 0.3, Accuracy: 0.10000000149011612'], ['Threshold: 0.5, Accuracy: 0.10000000149011612'], ['Threshold: 0.7, Accuracy: 0.10000000149011612'], ['Threshold: 1, Accuracy: 0.10000000149011612']]</w:t>
+      </w:r>
+    </w:p>
+    <w:p>
+      <w:pPr>
+        <w:spacing w:after="0" w:line="240" w:lineRule="auto"/>
         <w:rPr>
           <w:rFonts w:ascii="Consolas" w:hAnsi="Consolas"/>
           <w:color w:val="0D0D0D" w:themeColor="text1" w:themeTint="F2"/>
           <w:sz w:val="21"/>
           <w:szCs w:val="21"/>
         </w:rPr>
-        <w:t>.</w:t>
-      </w:r>
+      </w:pPr>
     </w:p>
     <w:p>
       <w:pPr>
@@ -1319,66 +1345,35 @@
           <w:szCs w:val="21"/>
         </w:rPr>
       </w:pPr>
-    </w:p>
-    <w:p>
-      <w:pPr>
-        <w:spacing w:after="0" w:line="240" w:lineRule="auto"/>
+      <w:r>
         <w:rPr>
           <w:rFonts w:ascii="Consolas" w:hAnsi="Consolas"/>
           <w:color w:val="0D0D0D" w:themeColor="text1" w:themeTint="F2"/>
           <w:sz w:val="21"/>
           <w:szCs w:val="21"/>
         </w:rPr>
-      </w:pPr>
-      <w:r>
+        <w:t>MNIST:</w:t>
+      </w:r>
+    </w:p>
+    <w:p>
+      <w:pPr>
+        <w:spacing w:after="0" w:line="240" w:lineRule="auto"/>
         <w:rPr>
           <w:rFonts w:ascii="Consolas" w:hAnsi="Consolas"/>
           <w:color w:val="0D0D0D" w:themeColor="text1" w:themeTint="F2"/>
           <w:sz w:val="21"/>
           <w:szCs w:val="21"/>
         </w:rPr>
-        <w:t>MNIST:</w:t>
-      </w:r>
-    </w:p>
-    <w:p>
-      <w:pPr>
-        <w:spacing w:after="0" w:line="240" w:lineRule="auto"/>
+      </w:pPr>
+      <w:r>
         <w:rPr>
           <w:rFonts w:ascii="Consolas" w:hAnsi="Consolas"/>
           <w:color w:val="0D0D0D" w:themeColor="text1" w:themeTint="F2"/>
           <w:sz w:val="21"/>
           <w:szCs w:val="21"/>
         </w:rPr>
-      </w:pPr>
-      <w:r>
-        <w:rPr>
-          <w:rFonts w:ascii="Consolas" w:hAnsi="Consolas"/>
-          <w:color w:val="0D0D0D" w:themeColor="text1" w:themeTint="F2"/>
-          <w:sz w:val="21"/>
-          <w:szCs w:val="21"/>
-        </w:rPr>
-        <w:t>[['Threshold: -0.1, Accuracy: 0.9732000231742859'], ['Threshold: -0.2, Accuracy: 0.9779999852180481'], ['Threshold: -0.3, Accuracy: 0.979200005531311'], ['Threshold: -0.5, Accuracy: 0.9787999987602234'], ['Threshold: -0.7, Accuracy: 0.9789000153541565'], ['Threshold: -1, Accuracy: 0.9768000245094299'], ['Threshold: 0.0, Accuracy: 0.9753000140190125'], ['Threshold: 0.1, Accuracy: 0.9749000072479248'], ['Threshold: 0.2, Accuracy: 0.9785000085830688'], ['Threshold: 0.3, Accuracy: 0.9641000032424927'], ['Threshold: 0.5, Accuracy: 0.9555000066757202'], ['Threshold: 0.7, Accuracy: 0.930400013923645'], ['Threshold: 1, Accuracy: 0.9424999952316284']]</w:t>
-      </w:r>
-      <w:r>
-        <w:rPr>
-          <w:rFonts w:ascii="Consolas" w:hAnsi="Consolas"/>
-          <w:color w:val="0D0D0D" w:themeColor="text1" w:themeTint="F2"/>
-          <w:sz w:val="21"/>
-          <w:szCs w:val="21"/>
-        </w:rPr>
-        <w:t>.</w:t>
-      </w:r>
-    </w:p>
-    <w:p>
-      <w:pPr>
-        <w:spacing w:after="0" w:line="240" w:lineRule="auto"/>
-        <w:rPr>
-          <w:rFonts w:ascii="Consolas" w:hAnsi="Consolas"/>
-          <w:color w:val="0D0D0D" w:themeColor="text1" w:themeTint="F2"/>
-          <w:sz w:val="21"/>
-          <w:szCs w:val="21"/>
-        </w:rPr>
-      </w:pPr>
+        <w:t>[['Threshold: 0.1, Accuracy: 0.9438999891281128'], ['Threshold: 0.2, Accuracy: 0.13699999451637268'], ['Threshold: 0.3, Accuracy: 0.09740000218153'], ['Threshold: 0.5, Accuracy: 0.09740000218153'], ['Threshold: 0.7, Accuracy: 0.09740000218153'], ['Threshold: 1, Accuracy: 0.09740000218153']]</w:t>
+      </w:r>
     </w:p>
     <w:p>
       <w:pPr>
@@ -1493,7 +1488,103 @@
           <w:lang w:eastAsia="en-IN"/>
           <w14:ligatures w14:val="none"/>
         </w:rPr>
-        <w:t xml:space="preserve"> from 88.2% at threshold of -0.7 to 84.7% at threshold of 1</w:t>
+        <w:t xml:space="preserve"> from </w:t>
+      </w:r>
+      <w:r>
+        <w:rPr>
+          <w:rFonts w:ascii="Ubuntu Mono" w:eastAsia="Times New Roman" w:hAnsi="Ubuntu Mono" w:cs="Times New Roman"/>
+          <w:color w:val="0D0D0D" w:themeColor="text1" w:themeTint="F2"/>
+          <w:kern w:val="0"/>
+          <w:sz w:val="21"/>
+          <w:szCs w:val="21"/>
+          <w:lang w:eastAsia="en-IN"/>
+          <w14:ligatures w14:val="none"/>
+        </w:rPr>
+        <w:t>94.38</w:t>
+      </w:r>
+      <w:r>
+        <w:rPr>
+          <w:rFonts w:ascii="Ubuntu Mono" w:eastAsia="Times New Roman" w:hAnsi="Ubuntu Mono" w:cs="Times New Roman"/>
+          <w:color w:val="0D0D0D" w:themeColor="text1" w:themeTint="F2"/>
+          <w:kern w:val="0"/>
+          <w:sz w:val="21"/>
+          <w:szCs w:val="21"/>
+          <w:lang w:eastAsia="en-IN"/>
+          <w14:ligatures w14:val="none"/>
+        </w:rPr>
+        <w:t>% at threshold of 0.</w:t>
+      </w:r>
+      <w:r>
+        <w:rPr>
+          <w:rFonts w:ascii="Ubuntu Mono" w:eastAsia="Times New Roman" w:hAnsi="Ubuntu Mono" w:cs="Times New Roman"/>
+          <w:color w:val="0D0D0D" w:themeColor="text1" w:themeTint="F2"/>
+          <w:kern w:val="0"/>
+          <w:sz w:val="21"/>
+          <w:szCs w:val="21"/>
+          <w:lang w:eastAsia="en-IN"/>
+          <w14:ligatures w14:val="none"/>
+        </w:rPr>
+        <w:t>1</w:t>
+      </w:r>
+      <w:r>
+        <w:rPr>
+          <w:rFonts w:ascii="Ubuntu Mono" w:eastAsia="Times New Roman" w:hAnsi="Ubuntu Mono" w:cs="Times New Roman"/>
+          <w:color w:val="0D0D0D" w:themeColor="text1" w:themeTint="F2"/>
+          <w:kern w:val="0"/>
+          <w:sz w:val="21"/>
+          <w:szCs w:val="21"/>
+          <w:lang w:eastAsia="en-IN"/>
+          <w14:ligatures w14:val="none"/>
+        </w:rPr>
+        <w:t xml:space="preserve"> to </w:t>
+      </w:r>
+      <w:r>
+        <w:rPr>
+          <w:rFonts w:ascii="Ubuntu Mono" w:eastAsia="Times New Roman" w:hAnsi="Ubuntu Mono" w:cs="Times New Roman"/>
+          <w:color w:val="0D0D0D" w:themeColor="text1" w:themeTint="F2"/>
+          <w:kern w:val="0"/>
+          <w:sz w:val="21"/>
+          <w:szCs w:val="21"/>
+          <w:lang w:eastAsia="en-IN"/>
+          <w14:ligatures w14:val="none"/>
+        </w:rPr>
+        <w:t>27.64</w:t>
+      </w:r>
+      <w:r>
+        <w:rPr>
+          <w:rFonts w:ascii="Ubuntu Mono" w:eastAsia="Times New Roman" w:hAnsi="Ubuntu Mono" w:cs="Times New Roman"/>
+          <w:color w:val="0D0D0D" w:themeColor="text1" w:themeTint="F2"/>
+          <w:kern w:val="0"/>
+          <w:sz w:val="21"/>
+          <w:szCs w:val="21"/>
+          <w:lang w:eastAsia="en-IN"/>
+          <w14:ligatures w14:val="none"/>
+        </w:rPr>
+        <w:t xml:space="preserve">% at threshold of </w:t>
+      </w:r>
+      <w:r>
+        <w:rPr>
+          <w:rFonts w:ascii="Ubuntu Mono" w:eastAsia="Times New Roman" w:hAnsi="Ubuntu Mono" w:cs="Times New Roman"/>
+          <w:color w:val="0D0D0D" w:themeColor="text1" w:themeTint="F2"/>
+          <w:kern w:val="0"/>
+          <w:sz w:val="21"/>
+          <w:szCs w:val="21"/>
+          <w:lang w:eastAsia="en-IN"/>
+          <w14:ligatures w14:val="none"/>
+        </w:rPr>
+        <w:t>0.2</w:t>
+      </w:r>
+      <w:r>
+        <w:rPr>
+          <w:rFonts w:ascii="Ubuntu Mono" w:eastAsia="Times New Roman" w:hAnsi="Ubuntu Mono" w:cs="Times New Roman"/>
+          <w:color w:val="0D0D0D" w:themeColor="text1" w:themeTint="F2"/>
+          <w:kern w:val="0"/>
+          <w:sz w:val="21"/>
+          <w:szCs w:val="21"/>
+          <w:lang w:eastAsia="en-IN"/>
+          <w14:ligatures w14:val="none"/>
+        </w:rPr>
+        <w:t xml:space="preserve"> for MNIST dataset</w:t>
       </w:r>
       <w:r>
         <w:rPr>
@@ -1529,33 +1620,7 @@
           <w:lang w:eastAsia="en-IN"/>
           <w14:ligatures w14:val="none"/>
         </w:rPr>
-        <w:t xml:space="preserve">Setting the threshold too high in magnitude-based pruning can decrease the accuracy of the model because it leads to aggressive weight pruning, removing </w:t>
-      </w:r>
-      <w:proofErr w:type="gramStart"/>
-      <w:r>
-        <w:rPr>
-          <w:rFonts w:ascii="Ubuntu Mono" w:eastAsia="Times New Roman" w:hAnsi="Ubuntu Mono" w:cs="Times New Roman"/>
-          <w:color w:val="0D0D0D" w:themeColor="text1" w:themeTint="F2"/>
-          <w:kern w:val="0"/>
-          <w:sz w:val="21"/>
-          <w:szCs w:val="21"/>
-          <w:lang w:eastAsia="en-IN"/>
-          <w14:ligatures w14:val="none"/>
-        </w:rPr>
-        <w:t>a large number of</w:t>
-      </w:r>
-      <w:proofErr w:type="gramEnd"/>
-      <w:r>
-        <w:rPr>
-          <w:rFonts w:ascii="Ubuntu Mono" w:eastAsia="Times New Roman" w:hAnsi="Ubuntu Mono" w:cs="Times New Roman"/>
-          <w:color w:val="0D0D0D" w:themeColor="text1" w:themeTint="F2"/>
-          <w:kern w:val="0"/>
-          <w:sz w:val="21"/>
-          <w:szCs w:val="21"/>
-          <w:lang w:eastAsia="en-IN"/>
-          <w14:ligatures w14:val="none"/>
-        </w:rPr>
-        <w:t xml:space="preserve"> weights from the network. When weights with magnitudes below the threshold are pruned and set to zero, it effectively removes the corresponding connections in the neural network.</w:t>
+        <w:t>Setting the threshold too high in magnitude-based pruning can decrease the accuracy of the model because it leads to aggressive weight pruning, removing a large number of weights from the network. When weights with magnitudes below the threshold are pruned and set to zero, it effectively removes the corresponding connections in the neural network.</w:t>
       </w:r>
     </w:p>
     <w:p>
@@ -1649,7 +1714,6 @@
           <w:lang w:eastAsia="en-IN"/>
           <w14:ligatures w14:val="none"/>
         </w:rPr>
-        <w:lastRenderedPageBreak/>
         <w:t xml:space="preserve">Additionally, pruning a significant number of weights can disrupt the balance </w:t>
       </w:r>
       <w:r>

</xml_diff>

<commit_message>
added documentation of fine tuning
</commit_message>
<xml_diff>
--- a/Documentation.docx
+++ b/Documentation.docx
@@ -1620,7 +1620,33 @@
           <w:lang w:eastAsia="en-IN"/>
           <w14:ligatures w14:val="none"/>
         </w:rPr>
-        <w:t>Setting the threshold too high in magnitude-based pruning can decrease the accuracy of the model because it leads to aggressive weight pruning, removing a large number of weights from the network. When weights with magnitudes below the threshold are pruned and set to zero, it effectively removes the corresponding connections in the neural network.</w:t>
+        <w:t xml:space="preserve">Setting the threshold too high in magnitude-based pruning can decrease the accuracy of the model because it leads to aggressive weight pruning, removing </w:t>
+      </w:r>
+      <w:proofErr w:type="gramStart"/>
+      <w:r>
+        <w:rPr>
+          <w:rFonts w:ascii="Ubuntu Mono" w:eastAsia="Times New Roman" w:hAnsi="Ubuntu Mono" w:cs="Times New Roman"/>
+          <w:color w:val="0D0D0D" w:themeColor="text1" w:themeTint="F2"/>
+          <w:kern w:val="0"/>
+          <w:sz w:val="21"/>
+          <w:szCs w:val="21"/>
+          <w:lang w:eastAsia="en-IN"/>
+          <w14:ligatures w14:val="none"/>
+        </w:rPr>
+        <w:t>a large number of</w:t>
+      </w:r>
+      <w:proofErr w:type="gramEnd"/>
+      <w:r>
+        <w:rPr>
+          <w:rFonts w:ascii="Ubuntu Mono" w:eastAsia="Times New Roman" w:hAnsi="Ubuntu Mono" w:cs="Times New Roman"/>
+          <w:color w:val="0D0D0D" w:themeColor="text1" w:themeTint="F2"/>
+          <w:kern w:val="0"/>
+          <w:sz w:val="21"/>
+          <w:szCs w:val="21"/>
+          <w:lang w:eastAsia="en-IN"/>
+          <w14:ligatures w14:val="none"/>
+        </w:rPr>
+        <w:t xml:space="preserve"> weights from the network. When weights with magnitudes below the threshold are pruned and set to zero, it effectively removes the corresponding connections in the neural network.</w:t>
       </w:r>
     </w:p>
     <w:p>
@@ -1780,33 +1806,6 @@
         </w:rPr>
         <w:t>Hence, it is important to strike a balance when selecting the threshold value in magnitude-based pruning. A careful consideration of the trade-off between pruning magnitude and accuracy is required to ensure that the model remains accurate while achieving the desired level of compression and efficiency. Fine-tuning techniques can be applied after pruning to recover some of the lost accuracy and further refine the pruned model.</w:t>
       </w:r>
-    </w:p>
-    <w:p>
-      <w:pPr>
-        <w:spacing w:after="0" w:line="240" w:lineRule="auto"/>
-        <w:rPr>
-          <w:rFonts w:ascii="Ubuntu Mono" w:eastAsia="Times New Roman" w:hAnsi="Ubuntu Mono" w:cs="Times New Roman"/>
-          <w:color w:val="0D0D0D" w:themeColor="text1" w:themeTint="F2"/>
-          <w:kern w:val="0"/>
-          <w:sz w:val="21"/>
-          <w:szCs w:val="21"/>
-          <w:lang w:eastAsia="en-IN"/>
-          <w14:ligatures w14:val="none"/>
-        </w:rPr>
-      </w:pPr>
-    </w:p>
-    <w:p>
-      <w:pPr>
-        <w:rPr>
-          <w:rFonts w:ascii="Ubuntu Mono" w:eastAsia="Times New Roman" w:hAnsi="Ubuntu Mono" w:cs="Times New Roman"/>
-          <w:color w:val="0D0D0D" w:themeColor="text1" w:themeTint="F2"/>
-          <w:kern w:val="0"/>
-          <w:sz w:val="21"/>
-          <w:szCs w:val="21"/>
-          <w:lang w:eastAsia="en-IN"/>
-          <w14:ligatures w14:val="none"/>
-        </w:rPr>
-      </w:pPr>
     </w:p>
     <w:sectPr>
       <w:pgSz w:w="11906" w:h="16838"/>

</xml_diff>